<commit_message>
Get the convergence value for exp 2 STD
</commit_message>
<xml_diff>
--- a/martingale/Report01_martigale.docx
+++ b/martingale/Report01_martigale.docx
@@ -4,7 +4,6 @@
   <w:body>
     <w:p>
       <w:pPr>
-        <w:spacing w:line="480" w:lineRule="auto"/>
         <w:contextualSpacing/>
         <w:rPr>
           <w:rFonts w:asciiTheme="minorHAnsi" w:hAnsiTheme="minorHAnsi" w:cstheme="minorHAnsi"/>
@@ -19,7 +18,6 @@
     </w:p>
     <w:p>
       <w:pPr>
-        <w:spacing w:line="480" w:lineRule="auto"/>
         <w:contextualSpacing/>
         <w:rPr>
           <w:rFonts w:asciiTheme="minorHAnsi" w:hAnsiTheme="minorHAnsi" w:cstheme="minorHAnsi"/>
@@ -52,7 +50,6 @@
     </w:p>
     <w:p>
       <w:pPr>
-        <w:spacing w:line="480" w:lineRule="auto"/>
         <w:contextualSpacing/>
         <w:rPr>
           <w:rFonts w:asciiTheme="minorHAnsi" w:hAnsiTheme="minorHAnsi" w:cstheme="minorHAnsi"/>
@@ -91,7 +88,6 @@
     </w:p>
     <w:p>
       <w:pPr>
-        <w:spacing w:line="480" w:lineRule="auto"/>
         <w:contextualSpacing/>
         <w:rPr>
           <w:rFonts w:asciiTheme="minorHAnsi" w:hAnsiTheme="minorHAnsi" w:cstheme="minorHAnsi"/>
@@ -112,7 +108,7 @@
     </w:p>
     <w:p>
       <w:pPr>
-        <w:spacing w:line="480" w:lineRule="auto"/>
+        <w:contextualSpacing/>
         <w:rPr>
           <w:rFonts w:asciiTheme="minorHAnsi" w:hAnsiTheme="minorHAnsi" w:cstheme="minorHAnsi"/>
         </w:rPr>
@@ -318,152 +314,6 @@
           <w:rFonts w:asciiTheme="minorHAnsi" w:hAnsiTheme="minorHAnsi" w:cstheme="minorHAnsi"/>
         </w:rPr>
       </w:pPr>
-    </w:p>
-    <w:p>
-      <w:pPr>
-        <w:spacing w:line="480" w:lineRule="auto"/>
-        <w:rPr>
-          <w:rFonts w:asciiTheme="minorHAnsi" w:hAnsiTheme="minorHAnsi" w:cstheme="minorHAnsi"/>
-        </w:rPr>
-      </w:pPr>
-    </w:p>
-    <w:p>
-      <w:pPr>
-        <w:spacing w:line="480" w:lineRule="auto"/>
-        <w:rPr>
-          <w:rFonts w:asciiTheme="minorHAnsi" w:hAnsiTheme="minorHAnsi" w:cstheme="minorHAnsi"/>
-          <w:b/>
-        </w:rPr>
-      </w:pPr>
-      <w:r>
-        <w:rPr>
-          <w:rFonts w:asciiTheme="minorHAnsi" w:hAnsiTheme="minorHAnsi" w:cstheme="minorHAnsi"/>
-          <w:b/>
-        </w:rPr>
-        <w:t xml:space="preserve">Question 3: </w:t>
-      </w:r>
-      <w:r>
-        <w:rPr>
-          <w:rFonts w:asciiTheme="minorHAnsi" w:hAnsiTheme="minorHAnsi" w:cstheme="minorHAnsi"/>
-          <w:b/>
-        </w:rPr>
-        <w:t>In Experiment 1, does the standard deviation reach a maximum value then stabilize as the number of sequential bets increases? Explain why it does (or does not).</w:t>
-      </w:r>
-    </w:p>
-    <w:p>
-      <w:pPr>
-        <w:spacing w:line="480" w:lineRule="auto"/>
-        <w:rPr>
-          <w:rFonts w:asciiTheme="minorHAnsi" w:hAnsiTheme="minorHAnsi" w:cstheme="minorHAnsi"/>
-        </w:rPr>
-      </w:pPr>
-      <w:r>
-        <w:rPr>
-          <w:rFonts w:asciiTheme="minorHAnsi" w:hAnsiTheme="minorHAnsi" w:cstheme="minorHAnsi"/>
-          <w:b/>
-        </w:rPr>
-        <w:t>Answer</w:t>
-      </w:r>
-      <w:r>
-        <w:rPr>
-          <w:rFonts w:asciiTheme="minorHAnsi" w:hAnsiTheme="minorHAnsi" w:cstheme="minorHAnsi"/>
-        </w:rPr>
-        <w:t xml:space="preserve">: The standard deviation is very </w:t>
-      </w:r>
-      <w:r>
-        <w:rPr>
-          <w:rFonts w:asciiTheme="minorHAnsi" w:hAnsiTheme="minorHAnsi" w:cstheme="minorHAnsi"/>
-        </w:rPr>
-        <w:t xml:space="preserve">volatile </w:t>
-      </w:r>
-      <w:r>
-        <w:rPr>
-          <w:rFonts w:asciiTheme="minorHAnsi" w:hAnsiTheme="minorHAnsi" w:cstheme="minorHAnsi"/>
-        </w:rPr>
-        <w:t xml:space="preserve">for about the first 200 spins and then eventually become zero (Figure 2 and Figures). standard deviation is very </w:t>
-      </w:r>
-      <w:r>
-        <w:rPr>
-          <w:rFonts w:asciiTheme="minorHAnsi" w:hAnsiTheme="minorHAnsi" w:cstheme="minorHAnsi"/>
-        </w:rPr>
-        <w:t xml:space="preserve">volatile </w:t>
-      </w:r>
-      <w:r>
-        <w:rPr>
-          <w:rFonts w:asciiTheme="minorHAnsi" w:hAnsiTheme="minorHAnsi" w:cstheme="minorHAnsi"/>
-        </w:rPr>
-        <w:t xml:space="preserve">because the probability of winning or lose if very unpredictable for each spin. The standard deviation finally converges at 0 because simple simulator will eventually win given enough spins (the number of spins needed for winning is a finite number </w:t>
-      </w:r>
-      <w:r>
-        <w:rPr>
-          <w:rFonts w:asciiTheme="minorHAnsi" w:hAnsiTheme="minorHAnsi" w:cstheme="minorHAnsi"/>
-        </w:rPr>
-        <w:t xml:space="preserve">which is smaller than 1000 </w:t>
-      </w:r>
-      <w:r>
-        <w:rPr>
-          <w:rFonts w:asciiTheme="minorHAnsi" w:hAnsiTheme="minorHAnsi" w:cstheme="minorHAnsi"/>
-        </w:rPr>
-        <w:t xml:space="preserve">according to the simulation.) </w:t>
-      </w:r>
-      <w:r>
-        <w:rPr>
-          <w:rFonts w:asciiTheme="minorHAnsi" w:hAnsiTheme="minorHAnsi" w:cstheme="minorHAnsi"/>
-        </w:rPr>
-        <w:t xml:space="preserve"> Since the simulator always wins $80, so that the standard deviation of the winning will be zero after the player wins.</w:t>
-      </w:r>
-    </w:p>
-    <w:p>
-      <w:pPr>
-        <w:spacing w:line="480" w:lineRule="auto"/>
-        <w:rPr>
-          <w:rFonts w:asciiTheme="minorHAnsi" w:hAnsiTheme="minorHAnsi" w:cstheme="minorHAnsi"/>
-        </w:rPr>
-      </w:pPr>
-      <w:r>
-        <w:rPr>
-          <w:rFonts w:asciiTheme="minorHAnsi" w:hAnsiTheme="minorHAnsi" w:cstheme="minorHAnsi"/>
-          <w:b/>
-        </w:rPr>
-        <w:t xml:space="preserve">Question </w:t>
-      </w:r>
-      <w:r>
-        <w:rPr>
-          <w:rFonts w:asciiTheme="minorHAnsi" w:hAnsiTheme="minorHAnsi" w:cstheme="minorHAnsi"/>
-          <w:b/>
-        </w:rPr>
-        <w:t xml:space="preserve">4: </w:t>
-      </w:r>
-      <w:r>
-        <w:rPr>
-          <w:rFonts w:asciiTheme="minorHAnsi" w:hAnsiTheme="minorHAnsi" w:cstheme="minorHAnsi"/>
-        </w:rPr>
-        <w:t>In Experiment 2, estimate the probability of winning $80 within 1000 sequential bets. Explain your reasoning.</w:t>
-      </w:r>
-    </w:p>
-    <w:p>
-      <w:pPr>
-        <w:spacing w:line="480" w:lineRule="auto"/>
-        <w:rPr>
-          <w:rFonts w:asciiTheme="minorHAnsi" w:hAnsiTheme="minorHAnsi" w:cstheme="minorHAnsi"/>
-        </w:rPr>
-      </w:pPr>
-      <w:r>
-        <w:rPr>
-          <w:rFonts w:asciiTheme="minorHAnsi" w:hAnsiTheme="minorHAnsi" w:cstheme="minorHAnsi"/>
-        </w:rPr>
-        <w:t>Answer: in my simulation, out of 1000 repetitions, the simulator won xx times. The winning rate is</w:t>
-      </w:r>
-    </w:p>
-    <w:p>
-      <w:pPr>
-        <w:spacing w:line="480" w:lineRule="auto"/>
-        <w:rPr>
-          <w:rFonts w:asciiTheme="minorHAnsi" w:hAnsiTheme="minorHAnsi" w:cstheme="minorHAnsi"/>
-        </w:rPr>
-      </w:pPr>
-      <w:bookmarkStart w:id="0" w:name="_GoBack"/>
-      <w:bookmarkEnd w:id="0"/>
     </w:p>
     <w:tbl>
       <w:tblPr>
@@ -677,8 +527,16 @@
         <w:spacing w:line="480" w:lineRule="auto"/>
         <w:rPr>
           <w:rFonts w:asciiTheme="minorHAnsi" w:hAnsiTheme="minorHAnsi" w:cstheme="minorHAnsi"/>
-        </w:rPr>
-      </w:pPr>
+          <w:b/>
+        </w:rPr>
+      </w:pPr>
+      <w:r>
+        <w:rPr>
+          <w:rFonts w:asciiTheme="minorHAnsi" w:hAnsiTheme="minorHAnsi" w:cstheme="minorHAnsi"/>
+          <w:b/>
+        </w:rPr>
+        <w:t>Question 3: In Experiment 1, does the standard deviation reach a maximum value then stabilize as the number of sequential bets increases? Explain why it does (or does not).</w:t>
+      </w:r>
     </w:p>
     <w:p>
       <w:pPr>
@@ -692,6 +550,58 @@
           <w:rFonts w:asciiTheme="minorHAnsi" w:hAnsiTheme="minorHAnsi" w:cstheme="minorHAnsi"/>
           <w:b/>
         </w:rPr>
+        <w:t>Answer</w:t>
+      </w:r>
+      <w:r>
+        <w:rPr>
+          <w:rFonts w:asciiTheme="minorHAnsi" w:hAnsiTheme="minorHAnsi" w:cstheme="minorHAnsi"/>
+        </w:rPr>
+        <w:t xml:space="preserve">: The standard deviation is very </w:t>
+      </w:r>
+      <w:r>
+        <w:rPr>
+          <w:rFonts w:asciiTheme="minorHAnsi" w:hAnsiTheme="minorHAnsi" w:cstheme="minorHAnsi"/>
+        </w:rPr>
+        <w:t xml:space="preserve">volatile </w:t>
+      </w:r>
+      <w:r>
+        <w:rPr>
+          <w:rFonts w:asciiTheme="minorHAnsi" w:hAnsiTheme="minorHAnsi" w:cstheme="minorHAnsi"/>
+        </w:rPr>
+        <w:t xml:space="preserve">for about the first 200 spins and then eventually become zero (Figure 2 and Figures). standard deviation is very </w:t>
+      </w:r>
+      <w:r>
+        <w:rPr>
+          <w:rFonts w:asciiTheme="minorHAnsi" w:hAnsiTheme="minorHAnsi" w:cstheme="minorHAnsi"/>
+        </w:rPr>
+        <w:t xml:space="preserve">volatile </w:t>
+      </w:r>
+      <w:r>
+        <w:rPr>
+          <w:rFonts w:asciiTheme="minorHAnsi" w:hAnsiTheme="minorHAnsi" w:cstheme="minorHAnsi"/>
+        </w:rPr>
+        <w:t xml:space="preserve">because the probability of winning or lose if very unpredictable for each spin. The standard deviation finally converges at 0 because simple simulator will eventually win given enough spins (the number of spins needed for winning is a finite number which is smaller than 1000 according to the simulation.)  </w:t>
+      </w:r>
+      <w:r>
+        <w:rPr>
+          <w:rFonts w:asciiTheme="minorHAnsi" w:hAnsiTheme="minorHAnsi" w:cstheme="minorHAnsi"/>
+        </w:rPr>
+        <w:lastRenderedPageBreak/>
+        <w:t>Since the simulator always wins $80, so that the standard deviation of the winning will be zero after the player wins.</w:t>
+      </w:r>
+    </w:p>
+    <w:p>
+      <w:pPr>
+        <w:spacing w:line="480" w:lineRule="auto"/>
+        <w:rPr>
+          <w:rFonts w:asciiTheme="minorHAnsi" w:hAnsiTheme="minorHAnsi" w:cstheme="minorHAnsi"/>
+        </w:rPr>
+      </w:pPr>
+      <w:r>
+        <w:rPr>
+          <w:rFonts w:asciiTheme="minorHAnsi" w:hAnsiTheme="minorHAnsi" w:cstheme="minorHAnsi"/>
+          <w:b/>
+        </w:rPr>
         <w:t xml:space="preserve">Question </w:t>
       </w:r>
       <w:r>
@@ -699,6 +609,48 @@
           <w:rFonts w:asciiTheme="minorHAnsi" w:hAnsiTheme="minorHAnsi" w:cstheme="minorHAnsi"/>
           <w:b/>
         </w:rPr>
+        <w:t xml:space="preserve">4: </w:t>
+      </w:r>
+      <w:r>
+        <w:rPr>
+          <w:rFonts w:asciiTheme="minorHAnsi" w:hAnsiTheme="minorHAnsi" w:cstheme="minorHAnsi"/>
+        </w:rPr>
+        <w:t>In Experiment 2, estimate the probability of winning $80 within 1000 sequential bets. Explain your reasoning.</w:t>
+      </w:r>
+    </w:p>
+    <w:p>
+      <w:pPr>
+        <w:spacing w:line="480" w:lineRule="auto"/>
+        <w:rPr>
+          <w:rFonts w:asciiTheme="minorHAnsi" w:hAnsiTheme="minorHAnsi" w:cstheme="minorHAnsi"/>
+        </w:rPr>
+      </w:pPr>
+      <w:r>
+        <w:rPr>
+          <w:rFonts w:asciiTheme="minorHAnsi" w:hAnsiTheme="minorHAnsi" w:cstheme="minorHAnsi"/>
+        </w:rPr>
+        <w:t>Answer: in my simulation, out of 1000 repetitions, the simulator won 658 times. The winning rate is 65.8%.</w:t>
+      </w:r>
+    </w:p>
+    <w:p>
+      <w:pPr>
+        <w:spacing w:line="480" w:lineRule="auto"/>
+        <w:rPr>
+          <w:rFonts w:asciiTheme="minorHAnsi" w:hAnsiTheme="minorHAnsi" w:cstheme="minorHAnsi"/>
+        </w:rPr>
+      </w:pPr>
+      <w:r>
+        <w:rPr>
+          <w:rFonts w:asciiTheme="minorHAnsi" w:hAnsiTheme="minorHAnsi" w:cstheme="minorHAnsi"/>
+          <w:b/>
+        </w:rPr>
+        <w:t xml:space="preserve">Question </w:t>
+      </w:r>
+      <w:r>
+        <w:rPr>
+          <w:rFonts w:asciiTheme="minorHAnsi" w:hAnsiTheme="minorHAnsi" w:cstheme="minorHAnsi"/>
+          <w:b/>
+        </w:rPr>
         <w:t xml:space="preserve">5: </w:t>
       </w:r>
       <w:r>
@@ -718,6 +670,32 @@
       <w:r>
         <w:rPr>
           <w:rFonts w:asciiTheme="minorHAnsi" w:hAnsiTheme="minorHAnsi" w:cstheme="minorHAnsi"/>
+        </w:rPr>
+        <w:t xml:space="preserve">The expected mean of the winnings is $-34. </w:t>
+      </w:r>
+      <w:r>
+        <w:rPr>
+          <w:rFonts w:asciiTheme="minorHAnsi" w:hAnsiTheme="minorHAnsi" w:cstheme="minorHAnsi"/>
+        </w:rPr>
+        <w:t>the estim</w:t>
+      </w:r>
+      <w:r>
+        <w:rPr>
+          <w:rFonts w:asciiTheme="minorHAnsi" w:hAnsiTheme="minorHAnsi" w:cstheme="minorHAnsi"/>
+        </w:rPr>
+        <w:t>ated expected value of our is the mean of the winnings which converges to -$34 according to my simulation.</w:t>
+      </w:r>
+    </w:p>
+    <w:p>
+      <w:pPr>
+        <w:spacing w:line="480" w:lineRule="auto"/>
+        <w:rPr>
+          <w:rFonts w:asciiTheme="minorHAnsi" w:hAnsiTheme="minorHAnsi" w:cstheme="minorHAnsi"/>
+        </w:rPr>
+      </w:pPr>
+      <w:r>
+        <w:rPr>
+          <w:rFonts w:asciiTheme="minorHAnsi" w:hAnsiTheme="minorHAnsi" w:cstheme="minorHAnsi"/>
           <w:b/>
         </w:rPr>
         <w:t xml:space="preserve">Question </w:t>
@@ -752,51 +730,23 @@
       <w:r>
         <w:rPr>
           <w:rFonts w:asciiTheme="minorHAnsi" w:hAnsiTheme="minorHAnsi" w:cstheme="minorHAnsi"/>
-          <w:noProof/>
-        </w:rPr>
-        <w:lastRenderedPageBreak/>
-        <w:drawing>
-          <wp:inline distT="0" distB="0" distL="0" distR="0" wp14:anchorId="69034D90" wp14:editId="6B1C6089">
-            <wp:extent cx="5842000" cy="4381500"/>
-            <wp:effectExtent l="0" t="0" r="0" b="0"/>
-            <wp:docPr id="1" name="Picture 1"/>
-            <wp:cNvGraphicFramePr>
-              <a:graphicFrameLocks xmlns:a="http://schemas.openxmlformats.org/drawingml/2006/main" noChangeAspect="1"/>
-            </wp:cNvGraphicFramePr>
-            <a:graphic xmlns:a="http://schemas.openxmlformats.org/drawingml/2006/main">
-              <a:graphicData uri="http://schemas.openxmlformats.org/drawingml/2006/picture">
-                <pic:pic xmlns:pic="http://schemas.openxmlformats.org/drawingml/2006/picture">
-                  <pic:nvPicPr>
-                    <pic:cNvPr id="1" name="Exp2_fig5.png"/>
-                    <pic:cNvPicPr/>
-                  </pic:nvPicPr>
-                  <pic:blipFill>
-                    <a:blip r:embed="rId10">
-                      <a:extLst>
-                        <a:ext uri="{28A0092B-C50C-407E-A947-70E740481C1C}">
-                          <a14:useLocalDpi xmlns:a14="http://schemas.microsoft.com/office/drawing/2010/main" val="0"/>
-                        </a:ext>
-                      </a:extLst>
-                    </a:blip>
-                    <a:stretch>
-                      <a:fillRect/>
-                    </a:stretch>
-                  </pic:blipFill>
-                  <pic:spPr>
-                    <a:xfrm>
-                      <a:off x="0" y="0"/>
-                      <a:ext cx="5842000" cy="4381500"/>
-                    </a:xfrm>
-                    <a:prstGeom prst="rect">
-                      <a:avLst/>
-                    </a:prstGeom>
-                  </pic:spPr>
-                </pic:pic>
-              </a:graphicData>
-            </a:graphic>
-          </wp:inline>
-        </w:drawing>
-      </w:r>
+        </w:rPr>
+        <w:t xml:space="preserve">Answer: similar to the result of experiment 1, the standard deviation is </w:t>
+      </w:r>
+      <w:r>
+        <w:rPr>
+          <w:rFonts w:asciiTheme="minorHAnsi" w:hAnsiTheme="minorHAnsi" w:cstheme="minorHAnsi"/>
+        </w:rPr>
+        <w:t>volatile</w:t>
+      </w:r>
+      <w:r>
+        <w:rPr>
+          <w:rFonts w:asciiTheme="minorHAnsi" w:hAnsiTheme="minorHAnsi" w:cstheme="minorHAnsi"/>
+        </w:rPr>
+        <w:t xml:space="preserve"> before the mean and median converges. Then it became stable for the rest of the spins. But standard deviations did not converge to 0, but to a value of  XXX. The reason is that with the bank roll limited to 256, the simulator is not guaranteed to win the game give 1000 spins per episode.</w:t>
+      </w:r>
+      <w:bookmarkStart w:id="0" w:name="_GoBack"/>
+      <w:bookmarkEnd w:id="0"/>
     </w:p>
     <w:p>
       <w:pPr>
@@ -833,6 +783,7 @@
                 <w:rFonts w:asciiTheme="minorHAnsi" w:hAnsiTheme="minorHAnsi" w:cstheme="minorHAnsi"/>
                 <w:noProof/>
               </w:rPr>
+              <w:lastRenderedPageBreak/>
               <w:drawing>
                 <wp:inline distT="0" distB="0" distL="0" distR="0" wp14:anchorId="6BDEA193" wp14:editId="5D582A98">
                   <wp:extent cx="3047999" cy="2286000"/>
@@ -849,7 +800,7 @@
                           <pic:cNvPicPr/>
                         </pic:nvPicPr>
                         <pic:blipFill>
-                          <a:blip r:embed="rId11">
+                          <a:blip r:embed="rId10">
                             <a:extLst>
                               <a:ext uri="{28A0092B-C50C-407E-A947-70E740481C1C}">
                                 <a14:useLocalDpi xmlns:a14="http://schemas.microsoft.com/office/drawing/2010/main" val="0"/>
@@ -909,7 +860,7 @@
                           <pic:cNvPicPr/>
                         </pic:nvPicPr>
                         <pic:blipFill>
-                          <a:blip r:embed="rId10">
+                          <a:blip r:embed="rId11">
                             <a:extLst>
                               <a:ext uri="{28A0092B-C50C-407E-A947-70E740481C1C}">
                                 <a14:useLocalDpi xmlns:a14="http://schemas.microsoft.com/office/drawing/2010/main" val="0"/>

</xml_diff>